<commit_message>
readTextFile is ok now
</commit_message>
<xml_diff>
--- a/сгенерированные_документы/Приказ/производственная/15-БАС.docx
+++ b/сгенерированные_документы/Приказ/производственная/15-БАС.docx
@@ -869,7 +869,7 @@
           <w:szCs w:val="28"/>
           <w:lang w:val="en-US"/>
         </w:rPr>
-        <w:t xml:space="preserve"> n</w:t>
+        <w:t xml:space="preserve">tjjt</w:t>
       </w:r>
       <w:r>
         <w:rPr>
@@ -1318,7 +1318,7 @@
           <w:szCs w:val="28"/>
           <w:lang w:val="en-US"/>
         </w:rPr>
-        <w:t xml:space="preserve"> n</w:t>
+        <w:t xml:space="preserve">tjjt</w:t>
       </w:r>
       <w:r>
         <w:rPr>
@@ -1669,7 +1669,7 @@
           <w:szCs w:val="28"/>
           <w:lang w:val="en-US"/>
         </w:rPr>
-        <w:t xml:space="preserve"> n</w:t>
+        <w:t xml:space="preserve">tjjt</w:t>
       </w:r>
       <w:r>
         <w:rPr>
@@ -2020,7 +2020,7 @@
           <w:szCs w:val="28"/>
           <w:lang w:val="en-US"/>
         </w:rPr>
-        <w:t xml:space="preserve"> n</w:t>
+        <w:t xml:space="preserve">tjjt</w:t>
       </w:r>
       <w:r>
         <w:rPr>
@@ -2133,7 +2133,7 @@
           <w:szCs w:val="28"/>
           <w:lang w:val="en-US"/>
         </w:rPr>
-        <w:t xml:space="preserve"> n</w:t>
+        <w:t xml:space="preserve">tjjt</w:t>
       </w:r>
       <w:r>
         <w:rPr>

</xml_diff>